<commit_message>
Added 3rd task - looked into formulas and how to correctly represent them in markdown notation
</commit_message>
<xml_diff>
--- a/Research/Task2.docx
+++ b/Research/Task2.docx
@@ -8,7 +8,19 @@
           <w:rPr>
             <w:rStyle w:val="Hyperlink"/>
           </w:rPr>
-          <w:t>https://www.mathsisfun.com/data/chi-square-test.html</w:t>
+          <w:t>https://www.mathsisfun.com/d</w:t>
+        </w:r>
+        <w:r>
+          <w:rPr>
+            <w:rStyle w:val="Hyperlink"/>
+          </w:rPr>
+          <w:t>a</w:t>
+        </w:r>
+        <w:r>
+          <w:rPr>
+            <w:rStyle w:val="Hyperlink"/>
+          </w:rPr>
+          <w:t>ta/chi-square-test.html</w:t>
         </w:r>
       </w:hyperlink>
     </w:p>
@@ -73,6 +85,10 @@
     <w:p>
       <w:pPr>
         <w:pStyle w:val="ListParagraph"/>
+        <w:numPr>
+          <w:ilvl w:val="0"/>
+          <w:numId w:val="3"/>
+        </w:numPr>
       </w:pPr>
       <w:r>
         <w:t>Observed Results</w:t>
@@ -1482,14 +1498,7 @@
           <w:rStyle w:val="Emphasis"/>
           <w:vertAlign w:val="superscript"/>
         </w:rPr>
-        <w:t>2</w:t>
-      </w:r>
-      <w:r>
-        <w:rPr>
-          <w:rStyle w:val="Emphasis"/>
-          <w:vertAlign w:val="superscript"/>
-        </w:rPr>
-        <w:t xml:space="preserve"> </w:t>
+        <w:t xml:space="preserve">2 </w:t>
       </w:r>
       <w:r>
         <w:rPr>
@@ -1497,15 +1506,7 @@
           <w:b w:val="0"/>
           <w:bCs w:val="0"/>
         </w:rPr>
-        <w:t>/</w:t>
-      </w:r>
-      <w:r>
-        <w:rPr>
-          <w:rStyle w:val="Strong"/>
-          <w:b w:val="0"/>
-          <w:bCs w:val="0"/>
-        </w:rPr>
-        <w:t>E</w:t>
+        <w:t>/E</w:t>
       </w:r>
       <w:r>
         <w:t xml:space="preserve"> where</w:t>
@@ -1827,13 +1828,7 @@
               <w:ind w:left="0"/>
             </w:pPr>
             <w:r>
-              <w:t>(90-</w:t>
-            </w:r>
-            <w:r>
-              <w:t>80.54</w:t>
-            </w:r>
-            <w:r>
-              <w:t>)</w:t>
+              <w:t>(90-80.54)</w:t>
             </w:r>
             <w:r>
               <w:rPr>
@@ -1862,10 +1857,7 @@
               <w:t>60-</w:t>
             </w:r>
             <w:r>
-              <w:t>80.54</w:t>
-            </w:r>
-            <w:r>
-              <w:t>)</w:t>
+              <w:t>80.54)</w:t>
             </w:r>
             <w:r>
               <w:rPr>
@@ -1897,10 +1889,7 @@
               <w:t>104-</w:t>
             </w:r>
             <w:r>
-              <w:t>107.38</w:t>
-            </w:r>
-            <w:r>
-              <w:t>)</w:t>
+              <w:t>107.38)</w:t>
             </w:r>
             <w:r>
               <w:rPr>
@@ -1932,10 +1921,7 @@
               <w:t>95-</w:t>
             </w:r>
             <w:r>
-              <w:t>80.54</w:t>
-            </w:r>
-            <w:r>
-              <w:t>)</w:t>
+              <w:t>80.54)</w:t>
             </w:r>
             <w:r>
               <w:rPr>
@@ -1997,10 +1983,7 @@
               <w:t>30-</w:t>
             </w:r>
             <w:r>
-              <w:t>34.85</w:t>
-            </w:r>
-            <w:r>
-              <w:t>)</w:t>
+              <w:t>34.85)</w:t>
             </w:r>
             <w:r>
               <w:rPr>
@@ -2064,10 +2047,7 @@
               <w:t>51-</w:t>
             </w:r>
             <w:r>
-              <w:t>46.46</w:t>
-            </w:r>
-            <w:r>
-              <w:t>)</w:t>
+              <w:t>46.46)</w:t>
             </w:r>
             <w:r>
               <w:rPr>
@@ -2161,10 +2141,7 @@
               <w:t>30-</w:t>
             </w:r>
             <w:r>
-              <w:t>34.62</w:t>
-            </w:r>
-            <w:r>
-              <w:t>)</w:t>
+              <w:t>34.62)</w:t>
             </w:r>
             <w:r>
               <w:rPr>
@@ -2228,10 +2205,7 @@
               <w:t>45-</w:t>
             </w:r>
             <w:r>
-              <w:t>46.15</w:t>
-            </w:r>
-            <w:r>
-              <w:t>)</w:t>
+              <w:t>46.15)</w:t>
             </w:r>
             <w:r>
               <w:rPr>
@@ -2739,7 +2713,13 @@
         <w:pStyle w:val="ListParagraph"/>
       </w:pPr>
       <w:r>
-        <w:t>Chi square = 24.57</w:t>
+        <w:t>Chi square</w:t>
+      </w:r>
+      <w:r>
+        <w:t>d</w:t>
+      </w:r>
+      <w:r>
+        <w:t xml:space="preserve"> = 24.57</w:t>
       </w:r>
     </w:p>
     <w:p>
@@ -2760,7 +2740,10 @@
         <w:pStyle w:val="NormalWeb"/>
       </w:pPr>
       <w:r>
-        <w:t>First we need a "Degree of Freedom"</w:t>
+        <w:t>N</w:t>
+      </w:r>
+      <w:r>
+        <w:t>eed a "Degree of Freedom"</w:t>
       </w:r>
     </w:p>
     <w:p>
@@ -2789,13 +2772,7 @@
         <w:pStyle w:val="ListParagraph"/>
       </w:pPr>
       <w:r>
-        <w:t xml:space="preserve">P = </w:t>
-      </w:r>
-      <w:r>
-        <w:t>0.0004098</w:t>
-      </w:r>
-      <w:r>
-        <w:t xml:space="preserve"> using  </w:t>
+        <w:t xml:space="preserve">P = 0.0004098 using  </w:t>
       </w:r>
       <w:r>
         <w:t>https://www.mathsisfun.com/data/chi-square-calculator.html</w:t>
@@ -2903,6 +2880,95 @@
     </w:lvl>
   </w:abstractNum>
   <w:abstractNum w:abstractNumId="1" w15:restartNumberingAfterBreak="0">
+    <w:nsid w:val="43670514"/>
+    <w:multiLevelType w:val="hybridMultilevel"/>
+    <w:tmpl w:val="5D1ED63E"/>
+    <w:lvl w:ilvl="0" w:tplc="5F4AFD62">
+      <w:start w:val="1"/>
+      <w:numFmt w:val="decimal"/>
+      <w:lvlText w:val="%1."/>
+      <w:lvlJc w:val="left"/>
+      <w:pPr>
+        <w:ind w:left="1080" w:hanging="360"/>
+      </w:pPr>
+      <w:rPr>
+        <w:rFonts w:hint="default"/>
+      </w:rPr>
+    </w:lvl>
+    <w:lvl w:ilvl="1" w:tplc="18090019" w:tentative="1">
+      <w:start w:val="1"/>
+      <w:numFmt w:val="lowerLetter"/>
+      <w:lvlText w:val="%2."/>
+      <w:lvlJc w:val="left"/>
+      <w:pPr>
+        <w:ind w:left="1800" w:hanging="360"/>
+      </w:pPr>
+    </w:lvl>
+    <w:lvl w:ilvl="2" w:tplc="1809001B" w:tentative="1">
+      <w:start w:val="1"/>
+      <w:numFmt w:val="lowerRoman"/>
+      <w:lvlText w:val="%3."/>
+      <w:lvlJc w:val="right"/>
+      <w:pPr>
+        <w:ind w:left="2520" w:hanging="180"/>
+      </w:pPr>
+    </w:lvl>
+    <w:lvl w:ilvl="3" w:tplc="1809000F" w:tentative="1">
+      <w:start w:val="1"/>
+      <w:numFmt w:val="decimal"/>
+      <w:lvlText w:val="%4."/>
+      <w:lvlJc w:val="left"/>
+      <w:pPr>
+        <w:ind w:left="3240" w:hanging="360"/>
+      </w:pPr>
+    </w:lvl>
+    <w:lvl w:ilvl="4" w:tplc="18090019" w:tentative="1">
+      <w:start w:val="1"/>
+      <w:numFmt w:val="lowerLetter"/>
+      <w:lvlText w:val="%5."/>
+      <w:lvlJc w:val="left"/>
+      <w:pPr>
+        <w:ind w:left="3960" w:hanging="360"/>
+      </w:pPr>
+    </w:lvl>
+    <w:lvl w:ilvl="5" w:tplc="1809001B" w:tentative="1">
+      <w:start w:val="1"/>
+      <w:numFmt w:val="lowerRoman"/>
+      <w:lvlText w:val="%6."/>
+      <w:lvlJc w:val="right"/>
+      <w:pPr>
+        <w:ind w:left="4680" w:hanging="180"/>
+      </w:pPr>
+    </w:lvl>
+    <w:lvl w:ilvl="6" w:tplc="1809000F" w:tentative="1">
+      <w:start w:val="1"/>
+      <w:numFmt w:val="decimal"/>
+      <w:lvlText w:val="%7."/>
+      <w:lvlJc w:val="left"/>
+      <w:pPr>
+        <w:ind w:left="5400" w:hanging="360"/>
+      </w:pPr>
+    </w:lvl>
+    <w:lvl w:ilvl="7" w:tplc="18090019" w:tentative="1">
+      <w:start w:val="1"/>
+      <w:numFmt w:val="lowerLetter"/>
+      <w:lvlText w:val="%8."/>
+      <w:lvlJc w:val="left"/>
+      <w:pPr>
+        <w:ind w:left="6120" w:hanging="360"/>
+      </w:pPr>
+    </w:lvl>
+    <w:lvl w:ilvl="8" w:tplc="1809001B" w:tentative="1">
+      <w:start w:val="1"/>
+      <w:numFmt w:val="lowerRoman"/>
+      <w:lvlText w:val="%9."/>
+      <w:lvlJc w:val="right"/>
+      <w:pPr>
+        <w:ind w:left="6840" w:hanging="180"/>
+      </w:pPr>
+    </w:lvl>
+  </w:abstractNum>
+  <w:abstractNum w:abstractNumId="2" w15:restartNumberingAfterBreak="0">
     <w:nsid w:val="6F4B5E87"/>
     <w:multiLevelType w:val="multilevel"/>
     <w:tmpl w:val="503CA040"/>
@@ -3055,6 +3121,9 @@
     <w:abstractNumId w:val="0"/>
   </w:num>
   <w:num w:numId="2">
+    <w:abstractNumId w:val="2"/>
+  </w:num>
+  <w:num w:numId="3">
     <w:abstractNumId w:val="1"/>
   </w:num>
 </w:numbering>
@@ -3669,6 +3738,18 @@
       <w:lang w:eastAsia="en-IE"/>
     </w:rPr>
   </w:style>
+  <w:style w:type="character" w:styleId="FollowedHyperlink">
+    <w:name w:val="FollowedHyperlink"/>
+    <w:basedOn w:val="DefaultParagraphFont"/>
+    <w:uiPriority w:val="99"/>
+    <w:semiHidden/>
+    <w:unhideWhenUsed/>
+    <w:rsid w:val="00BB757F"/>
+    <w:rPr>
+      <w:color w:val="954F72" w:themeColor="followedHyperlink"/>
+      <w:u w:val="single"/>
+    </w:rPr>
+  </w:style>
 </w:styles>
 </file>
 

</xml_diff>